<commit_message>
Upload the First assignment.
</commit_message>
<xml_diff>
--- a/Doc/Plan01/Use Case_况羿.docx
+++ b/Doc/Plan01/Use Case_况羿.docx
@@ -431,19 +431,7 @@
         <w:rPr>
           <w:rFonts w:ascii="Arial" w:hAnsi="Arial" w:cs="Arial"/>
         </w:rPr>
-        <w:t>"</w:t>
-      </w:r>
-      <w:r>
-        <w:rPr>
-          <w:rFonts w:ascii="Arial" w:hAnsi="Arial" w:cs="Arial"/>
-        </w:rPr>
-        <w:t>join</w:t>
-      </w:r>
-      <w:r>
-        <w:rPr>
-          <w:rFonts w:ascii="Arial" w:hAnsi="Arial" w:cs="Arial"/>
-        </w:rPr>
-        <w:t>"</w:t>
+        <w:t>"join"</w:t>
       </w:r>
       <w:r>
         <w:rPr>
@@ -588,7 +576,7 @@
         </w:numPr>
         <w:ind w:firstLineChars="0"/>
         <w:rPr>
-          <w:rFonts w:ascii="Arial" w:hAnsi="Arial" w:cs="Arial" w:hint="eastAsia"/>
+          <w:rFonts w:ascii="Arial" w:hAnsi="Arial" w:cs="Arial"/>
         </w:rPr>
       </w:pPr>
       <w:r>
@@ -1181,7 +1169,27 @@
         <w:rPr>
           <w:rFonts w:ascii="Arial" w:hAnsi="Arial" w:cs="Arial"/>
         </w:rPr>
-        <w:t>he system pops up a role select page that is less than the room page, which contains all the roles that the user owns.</w:t>
+        <w:t xml:space="preserve">he system pops up a role </w:t>
+      </w:r>
+      <w:r>
+        <w:rPr>
+          <w:rFonts w:ascii="Arial" w:hAnsi="Arial" w:cs="Arial" w:hint="eastAsia"/>
+        </w:rPr>
+        <w:t>l</w:t>
+      </w:r>
+      <w:bookmarkStart w:id="0" w:name="_GoBack"/>
+      <w:bookmarkEnd w:id="0"/>
+      <w:r>
+        <w:rPr>
+          <w:rFonts w:ascii="Arial" w:hAnsi="Arial" w:cs="Arial" w:hint="eastAsia"/>
+        </w:rPr>
+        <w:t>ist</w:t>
+      </w:r>
+      <w:r>
+        <w:rPr>
+          <w:rFonts w:ascii="Arial" w:hAnsi="Arial" w:cs="Arial"/>
+        </w:rPr>
+        <w:t xml:space="preserve"> that is less than the room page, which contains all the roles that the user owns.</w:t>
       </w:r>
     </w:p>
     <w:p>
@@ -1242,7 +1250,7 @@
         </w:numPr>
         <w:ind w:firstLineChars="0"/>
         <w:rPr>
-          <w:rFonts w:ascii="Arial" w:hAnsi="Arial" w:cs="Arial" w:hint="eastAsia"/>
+          <w:rFonts w:ascii="Arial" w:hAnsi="Arial" w:cs="Arial"/>
         </w:rPr>
       </w:pPr>
       <w:r>
@@ -1339,87 +1347,6 @@
       <w:r>
         <w:rPr>
           <w:rFonts w:ascii="Arial" w:hAnsi="Arial" w:cs="Arial"/>
-        </w:rPr>
-        <w:t xml:space="preserve">The role has been chosen by </w:t>
-      </w:r>
-      <w:r>
-        <w:rPr>
-          <w:rFonts w:ascii="Arial" w:hAnsi="Arial" w:cs="Arial"/>
-        </w:rPr>
-        <w:t xml:space="preserve">the </w:t>
-      </w:r>
-      <w:r>
-        <w:rPr>
-          <w:rFonts w:ascii="Arial" w:hAnsi="Arial" w:cs="Arial"/>
-        </w:rPr>
-        <w:t>other user:</w:t>
-      </w:r>
-    </w:p>
-    <w:p>
-      <w:pPr>
-        <w:pStyle w:val="a3"/>
-        <w:numPr>
-          <w:ilvl w:val="0"/>
-          <w:numId w:val="7"/>
-        </w:numPr>
-        <w:ind w:firstLineChars="0"/>
-        <w:rPr>
-          <w:rFonts w:ascii="Arial" w:hAnsi="Arial" w:cs="Arial"/>
-          <w:b/>
-        </w:rPr>
-      </w:pPr>
-      <w:r>
-        <w:rPr>
-          <w:rFonts w:ascii="Arial" w:hAnsi="Arial" w:cs="Arial"/>
-        </w:rPr>
-        <w:t xml:space="preserve">In step 3, the </w:t>
-      </w:r>
-      <w:r>
-        <w:rPr>
-          <w:rFonts w:ascii="Arial" w:hAnsi="Arial" w:cs="Arial"/>
-        </w:rPr>
-        <w:t xml:space="preserve">role has been </w:t>
-      </w:r>
-      <w:r>
-        <w:rPr>
-          <w:rFonts w:ascii="Arial" w:hAnsi="Arial" w:cs="Arial"/>
-        </w:rPr>
-        <w:t>selected</w:t>
-      </w:r>
-      <w:r>
-        <w:rPr>
-          <w:rFonts w:ascii="Arial" w:hAnsi="Arial" w:cs="Arial"/>
-        </w:rPr>
-        <w:t xml:space="preserve"> by </w:t>
-      </w:r>
-      <w:r>
-        <w:rPr>
-          <w:rFonts w:ascii="Arial" w:hAnsi="Arial" w:cs="Arial"/>
-        </w:rPr>
-        <w:t xml:space="preserve">the </w:t>
-      </w:r>
-      <w:r>
-        <w:rPr>
-          <w:rFonts w:ascii="Arial" w:hAnsi="Arial" w:cs="Arial"/>
-        </w:rPr>
-        <w:t>other user</w:t>
-      </w:r>
-      <w:r>
-        <w:rPr>
-          <w:rFonts w:ascii="Arial" w:hAnsi="Arial" w:cs="Arial"/>
-        </w:rPr>
-        <w:t>. The system prompts the user to select again.</w:t>
-      </w:r>
-    </w:p>
-    <w:p>
-      <w:pPr>
-        <w:rPr>
-          <w:rFonts w:ascii="Arial" w:hAnsi="Arial" w:cs="Arial"/>
-        </w:rPr>
-      </w:pPr>
-      <w:r>
-        <w:rPr>
-          <w:rFonts w:ascii="Arial" w:hAnsi="Arial" w:cs="Arial"/>
           <w:b/>
         </w:rPr>
         <w:t>Special Needs</w:t>
@@ -1516,95 +1443,114 @@
     <w:p>
       <w:pPr>
         <w:rPr>
-          <w:rFonts w:ascii="Arial" w:hAnsi="Arial" w:cs="Arial"/>
-        </w:rPr>
-      </w:pPr>
-    </w:p>
-    <w:p>
-      <w:pPr>
-        <w:rPr>
-          <w:rFonts w:ascii="Arial" w:hAnsi="Arial" w:cs="Arial"/>
-        </w:rPr>
-      </w:pPr>
-    </w:p>
-    <w:p>
-      <w:pPr>
-        <w:rPr>
-          <w:rFonts w:ascii="Arial" w:hAnsi="Arial" w:cs="Arial"/>
-        </w:rPr>
-      </w:pPr>
-    </w:p>
-    <w:p>
-      <w:pPr>
-        <w:rPr>
-          <w:rFonts w:ascii="Arial" w:hAnsi="Arial" w:cs="Arial"/>
-        </w:rPr>
-      </w:pPr>
-    </w:p>
-    <w:p>
-      <w:pPr>
-        <w:rPr>
-          <w:rFonts w:ascii="Arial" w:hAnsi="Arial" w:cs="Arial"/>
-        </w:rPr>
-      </w:pPr>
-    </w:p>
-    <w:p>
-      <w:pPr>
-        <w:rPr>
-          <w:rFonts w:ascii="Arial" w:hAnsi="Arial" w:cs="Arial"/>
-        </w:rPr>
-      </w:pPr>
-    </w:p>
-    <w:p>
-      <w:pPr>
-        <w:rPr>
-          <w:rFonts w:ascii="Arial" w:hAnsi="Arial" w:cs="Arial"/>
-        </w:rPr>
-      </w:pPr>
-    </w:p>
-    <w:p>
-      <w:pPr>
-        <w:rPr>
-          <w:rFonts w:ascii="Arial" w:hAnsi="Arial" w:cs="Arial"/>
-        </w:rPr>
-      </w:pPr>
-    </w:p>
-    <w:p>
-      <w:pPr>
-        <w:rPr>
-          <w:rFonts w:ascii="Arial" w:hAnsi="Arial" w:cs="Arial"/>
-        </w:rPr>
-      </w:pPr>
-    </w:p>
-    <w:p>
-      <w:pPr>
-        <w:rPr>
-          <w:rFonts w:ascii="Arial" w:hAnsi="Arial" w:cs="Arial"/>
-        </w:rPr>
-      </w:pPr>
-    </w:p>
-    <w:p>
-      <w:pPr>
-        <w:rPr>
-          <w:rFonts w:ascii="Arial" w:hAnsi="Arial" w:cs="Arial"/>
-        </w:rPr>
-      </w:pPr>
-    </w:p>
-    <w:p>
-      <w:pPr>
-        <w:rPr>
-          <w:rFonts w:ascii="Arial" w:hAnsi="Arial" w:cs="Arial"/>
-        </w:rPr>
-      </w:pPr>
-    </w:p>
-    <w:p>
-      <w:pPr>
-        <w:rPr>
           <w:rFonts w:ascii="Arial" w:hAnsi="Arial" w:cs="Arial" w:hint="eastAsia"/>
         </w:rPr>
       </w:pPr>
-      <w:bookmarkStart w:id="0" w:name="_GoBack"/>
-      <w:bookmarkEnd w:id="0"/>
+    </w:p>
+    <w:p>
+      <w:pPr>
+        <w:rPr>
+          <w:rFonts w:ascii="Arial" w:hAnsi="Arial" w:cs="Arial"/>
+        </w:rPr>
+      </w:pPr>
+    </w:p>
+    <w:p>
+      <w:pPr>
+        <w:rPr>
+          <w:rFonts w:ascii="Arial" w:hAnsi="Arial" w:cs="Arial"/>
+        </w:rPr>
+      </w:pPr>
+    </w:p>
+    <w:p>
+      <w:pPr>
+        <w:rPr>
+          <w:rFonts w:ascii="Arial" w:hAnsi="Arial" w:cs="Arial"/>
+        </w:rPr>
+      </w:pPr>
+    </w:p>
+    <w:p>
+      <w:pPr>
+        <w:rPr>
+          <w:rFonts w:ascii="Arial" w:hAnsi="Arial" w:cs="Arial"/>
+        </w:rPr>
+      </w:pPr>
+    </w:p>
+    <w:p>
+      <w:pPr>
+        <w:rPr>
+          <w:rFonts w:ascii="Arial" w:hAnsi="Arial" w:cs="Arial"/>
+        </w:rPr>
+      </w:pPr>
+    </w:p>
+    <w:p>
+      <w:pPr>
+        <w:rPr>
+          <w:rFonts w:ascii="Arial" w:hAnsi="Arial" w:cs="Arial"/>
+        </w:rPr>
+      </w:pPr>
+    </w:p>
+    <w:p>
+      <w:pPr>
+        <w:rPr>
+          <w:rFonts w:ascii="Arial" w:hAnsi="Arial" w:cs="Arial"/>
+        </w:rPr>
+      </w:pPr>
+    </w:p>
+    <w:p>
+      <w:pPr>
+        <w:rPr>
+          <w:rFonts w:ascii="Arial" w:hAnsi="Arial" w:cs="Arial"/>
+        </w:rPr>
+      </w:pPr>
+    </w:p>
+    <w:p>
+      <w:pPr>
+        <w:rPr>
+          <w:rFonts w:ascii="Arial" w:hAnsi="Arial" w:cs="Arial"/>
+        </w:rPr>
+      </w:pPr>
+    </w:p>
+    <w:p>
+      <w:pPr>
+        <w:rPr>
+          <w:rFonts w:ascii="Arial" w:hAnsi="Arial" w:cs="Arial"/>
+        </w:rPr>
+      </w:pPr>
+    </w:p>
+    <w:p>
+      <w:pPr>
+        <w:rPr>
+          <w:rFonts w:ascii="Arial" w:hAnsi="Arial" w:cs="Arial"/>
+        </w:rPr>
+      </w:pPr>
+    </w:p>
+    <w:p>
+      <w:pPr>
+        <w:rPr>
+          <w:rFonts w:ascii="Arial" w:hAnsi="Arial" w:cs="Arial"/>
+        </w:rPr>
+      </w:pPr>
+    </w:p>
+    <w:p>
+      <w:pPr>
+        <w:rPr>
+          <w:rFonts w:ascii="Arial" w:hAnsi="Arial" w:cs="Arial"/>
+        </w:rPr>
+      </w:pPr>
+    </w:p>
+    <w:p>
+      <w:pPr>
+        <w:rPr>
+          <w:rFonts w:ascii="Arial" w:hAnsi="Arial" w:cs="Arial"/>
+        </w:rPr>
+      </w:pPr>
+    </w:p>
+    <w:p>
+      <w:pPr>
+        <w:rPr>
+          <w:rFonts w:ascii="Arial" w:hAnsi="Arial" w:cs="Arial"/>
+        </w:rPr>
+      </w:pPr>
     </w:p>
     <w:p>
       <w:pPr>
@@ -1900,7 +1846,7 @@
     <w:p>
       <w:pPr>
         <w:rPr>
-          <w:rFonts w:ascii="Arial" w:hAnsi="Arial" w:cs="Arial" w:hint="eastAsia"/>
+          <w:rFonts w:ascii="Arial" w:hAnsi="Arial" w:cs="Arial"/>
         </w:rPr>
       </w:pPr>
       <w:r>
@@ -1973,19 +1919,7 @@
         <w:rPr>
           <w:rFonts w:ascii="Arial" w:hAnsi="Arial" w:cs="Arial"/>
         </w:rPr>
-        <w:t xml:space="preserve"> after it that the user join</w:t>
-      </w:r>
-      <w:r>
-        <w:rPr>
-          <w:rFonts w:ascii="Arial" w:hAnsi="Arial" w:cs="Arial"/>
-        </w:rPr>
-        <w:t>s</w:t>
-      </w:r>
-      <w:r>
-        <w:rPr>
-          <w:rFonts w:ascii="Arial" w:hAnsi="Arial" w:cs="Arial"/>
-        </w:rPr>
-        <w:t xml:space="preserve"> a room and before the game start.</w:t>
+        <w:t xml:space="preserve"> after it that the user joins a room and before the game start.</w:t>
       </w:r>
     </w:p>
     <w:p>
@@ -2018,6 +1952,44 @@
     </w:sectPr>
   </w:body>
 </w:document>
+</file>
+
+<file path=word/endnotes.xml><?xml version="1.0" encoding="utf-8"?>
+<w:endnotes xmlns:wpc="http://schemas.microsoft.com/office/word/2010/wordprocessingCanvas" xmlns:cx="http://schemas.microsoft.com/office/drawing/2014/chartex" xmlns:cx1="http://schemas.microsoft.com/office/drawing/2015/9/8/chartex" xmlns:cx2="http://schemas.microsoft.com/office/drawing/2015/10/21/chartex" xmlns:cx3="http://schemas.microsoft.com/office/drawing/2016/5/9/chartex" xmlns:cx4="http://schemas.microsoft.com/office/drawing/2016/5/10/chartex" xmlns:cx5="http://schemas.microsoft.com/office/drawing/2016/5/11/chartex" xmlns:cx6="http://schemas.microsoft.com/office/drawing/2016/5/12/chartex" xmlns:cx7="http://schemas.microsoft.com/office/drawing/2016/5/13/chartex" xmlns:cx8="http://schemas.microsoft.com/office/drawing/2016/5/14/chartex" xmlns:mc="http://schemas.openxmlformats.org/markup-compatibility/2006" xmlns:aink="http://schemas.microsoft.com/office/drawing/2016/ink" xmlns:am3d="http://schemas.microsoft.com/office/drawing/2017/model3d" xmlns:o="urn:schemas-microsoft-com:office:office" xmlns:r="http://schemas.openxmlformats.org/officeDocument/2006/relationships" xmlns:m="http://schemas.openxmlformats.org/officeDocument/2006/math" xmlns:v="urn:schemas-microsoft-com:vml" xmlns:wp14="http://schemas.microsoft.com/office/word/2010/wordprocessingDrawing" xmlns:wp="http://schemas.openxmlformats.org/drawingml/2006/wordprocessingDrawing" xmlns:w10="urn:schemas-microsoft-com:office:word" xmlns:w="http://schemas.openxmlformats.org/wordprocessingml/2006/main" xmlns:w14="http://schemas.microsoft.com/office/word/2010/wordml" xmlns:w15="http://schemas.microsoft.com/office/word/2012/wordml" xmlns:w16cid="http://schemas.microsoft.com/office/word/2016/wordml/cid" xmlns:w16se="http://schemas.microsoft.com/office/word/2015/wordml/symex" xmlns:wpg="http://schemas.microsoft.com/office/word/2010/wordprocessingGroup" xmlns:wpi="http://schemas.microsoft.com/office/word/2010/wordprocessingInk" xmlns:wne="http://schemas.microsoft.com/office/word/2006/wordml" xmlns:wps="http://schemas.microsoft.com/office/word/2010/wordprocessingShape" mc:Ignorable="w14 w15 w16se w16cid wp14">
+  <w:endnote w:type="separator" w:id="-1">
+    <w:p>
+      <w:r>
+        <w:separator/>
+      </w:r>
+    </w:p>
+  </w:endnote>
+  <w:endnote w:type="continuationSeparator" w:id="0">
+    <w:p>
+      <w:r>
+        <w:continuationSeparator/>
+      </w:r>
+    </w:p>
+  </w:endnote>
+</w:endnotes>
+</file>
+
+<file path=word/footnotes.xml><?xml version="1.0" encoding="utf-8"?>
+<w:footnotes xmlns:wpc="http://schemas.microsoft.com/office/word/2010/wordprocessingCanvas" xmlns:cx="http://schemas.microsoft.com/office/drawing/2014/chartex" xmlns:cx1="http://schemas.microsoft.com/office/drawing/2015/9/8/chartex" xmlns:cx2="http://schemas.microsoft.com/office/drawing/2015/10/21/chartex" xmlns:cx3="http://schemas.microsoft.com/office/drawing/2016/5/9/chartex" xmlns:cx4="http://schemas.microsoft.com/office/drawing/2016/5/10/chartex" xmlns:cx5="http://schemas.microsoft.com/office/drawing/2016/5/11/chartex" xmlns:cx6="http://schemas.microsoft.com/office/drawing/2016/5/12/chartex" xmlns:cx7="http://schemas.microsoft.com/office/drawing/2016/5/13/chartex" xmlns:cx8="http://schemas.microsoft.com/office/drawing/2016/5/14/chartex" xmlns:mc="http://schemas.openxmlformats.org/markup-compatibility/2006" xmlns:aink="http://schemas.microsoft.com/office/drawing/2016/ink" xmlns:am3d="http://schemas.microsoft.com/office/drawing/2017/model3d" xmlns:o="urn:schemas-microsoft-com:office:office" xmlns:r="http://schemas.openxmlformats.org/officeDocument/2006/relationships" xmlns:m="http://schemas.openxmlformats.org/officeDocument/2006/math" xmlns:v="urn:schemas-microsoft-com:vml" xmlns:wp14="http://schemas.microsoft.com/office/word/2010/wordprocessingDrawing" xmlns:wp="http://schemas.openxmlformats.org/drawingml/2006/wordprocessingDrawing" xmlns:w10="urn:schemas-microsoft-com:office:word" xmlns:w="http://schemas.openxmlformats.org/wordprocessingml/2006/main" xmlns:w14="http://schemas.microsoft.com/office/word/2010/wordml" xmlns:w15="http://schemas.microsoft.com/office/word/2012/wordml" xmlns:w16cid="http://schemas.microsoft.com/office/word/2016/wordml/cid" xmlns:w16se="http://schemas.microsoft.com/office/word/2015/wordml/symex" xmlns:wpg="http://schemas.microsoft.com/office/word/2010/wordprocessingGroup" xmlns:wpi="http://schemas.microsoft.com/office/word/2010/wordprocessingInk" xmlns:wne="http://schemas.microsoft.com/office/word/2006/wordml" xmlns:wps="http://schemas.microsoft.com/office/word/2010/wordprocessingShape" mc:Ignorable="w14 w15 w16se w16cid wp14">
+  <w:footnote w:type="separator" w:id="-1">
+    <w:p>
+      <w:r>
+        <w:separator/>
+      </w:r>
+    </w:p>
+  </w:footnote>
+  <w:footnote w:type="continuationSeparator" w:id="0">
+    <w:p>
+      <w:r>
+        <w:continuationSeparator/>
+      </w:r>
+    </w:p>
+  </w:footnote>
+</w:footnotes>
 </file>
 
 <file path=word/numbering.xml><?xml version="1.0" encoding="utf-8"?>
@@ -2960,7 +2932,7 @@
     </w:rPrDefault>
     <w:pPrDefault/>
   </w:docDefaults>
-  <w:latentStyles w:defLockedState="0" w:defUIPriority="99" w:defSemiHidden="0" w:defUnhideWhenUsed="0" w:defQFormat="0" w:count="375">
+  <w:latentStyles w:defLockedState="0" w:defUIPriority="99" w:defSemiHidden="0" w:defUnhideWhenUsed="0" w:defQFormat="0" w:count="376">
     <w:lsdException w:name="Normal" w:uiPriority="0" w:qFormat="1"/>
     <w:lsdException w:name="heading 1" w:uiPriority="9" w:qFormat="1"/>
     <w:lsdException w:name="heading 2" w:semiHidden="1" w:uiPriority="9" w:unhideWhenUsed="1" w:qFormat="1"/>
@@ -3066,7 +3038,6 @@
     <w:lsdException w:name="HTML Sample" w:semiHidden="1" w:unhideWhenUsed="1"/>
     <w:lsdException w:name="HTML Typewriter" w:semiHidden="1" w:unhideWhenUsed="1"/>
     <w:lsdException w:name="HTML Variable" w:semiHidden="1" w:unhideWhenUsed="1"/>
-    <w:lsdException w:name="Normal Table" w:semiHidden="1" w:unhideWhenUsed="1"/>
     <w:lsdException w:name="annotation subject" w:semiHidden="1" w:unhideWhenUsed="1"/>
     <w:lsdException w:name="No List" w:semiHidden="1" w:unhideWhenUsed="1"/>
     <w:lsdException w:name="Outline List 1" w:semiHidden="1" w:unhideWhenUsed="1"/>
@@ -3113,10 +3084,8 @@
     <w:lsdException w:name="Table Subtle 2" w:semiHidden="1" w:unhideWhenUsed="1"/>
     <w:lsdException w:name="Table Web 1" w:semiHidden="1" w:unhideWhenUsed="1"/>
     <w:lsdException w:name="Table Web 2" w:semiHidden="1" w:unhideWhenUsed="1"/>
-    <w:lsdException w:name="Table Web 3" w:semiHidden="1" w:unhideWhenUsed="1"/>
     <w:lsdException w:name="Balloon Text" w:semiHidden="1" w:unhideWhenUsed="1"/>
     <w:lsdException w:name="Table Grid" w:uiPriority="39"/>
-    <w:lsdException w:name="Table Theme" w:semiHidden="1" w:unhideWhenUsed="1"/>
     <w:lsdException w:name="Placeholder Text" w:semiHidden="1"/>
     <w:lsdException w:name="No Spacing" w:uiPriority="1" w:qFormat="1"/>
     <w:lsdException w:name="Light Shading" w:uiPriority="60"/>
@@ -3336,6 +3305,7 @@
     <w:lsdException w:name="Smart Hyperlink" w:semiHidden="1" w:unhideWhenUsed="1"/>
     <w:lsdException w:name="Hashtag" w:semiHidden="1" w:unhideWhenUsed="1"/>
     <w:lsdException w:name="Unresolved Mention" w:semiHidden="1" w:unhideWhenUsed="1"/>
+    <w:lsdException w:name="Smart Link" w:semiHidden="1" w:unhideWhenUsed="1"/>
   </w:latentStyles>
   <w:style w:type="paragraph" w:default="1" w:styleId="a">
     <w:name w:val="Normal"/>
@@ -3382,6 +3352,71 @@
     <w:pPr>
       <w:ind w:firstLineChars="200" w:firstLine="420"/>
     </w:pPr>
+  </w:style>
+  <w:style w:type="paragraph" w:styleId="a4">
+    <w:name w:val="header"/>
+    <w:basedOn w:val="a"/>
+    <w:link w:val="a5"/>
+    <w:uiPriority w:val="99"/>
+    <w:unhideWhenUsed/>
+    <w:rsid w:val="008E3865"/>
+    <w:pPr>
+      <w:pBdr>
+        <w:bottom w:val="single" w:sz="6" w:space="1" w:color="auto"/>
+      </w:pBdr>
+      <w:tabs>
+        <w:tab w:val="center" w:pos="4153"/>
+        <w:tab w:val="right" w:pos="8306"/>
+      </w:tabs>
+      <w:snapToGrid w:val="0"/>
+      <w:jc w:val="center"/>
+    </w:pPr>
+    <w:rPr>
+      <w:sz w:val="18"/>
+      <w:szCs w:val="18"/>
+    </w:rPr>
+  </w:style>
+  <w:style w:type="character" w:customStyle="1" w:styleId="a5">
+    <w:name w:val="页眉 字符"/>
+    <w:basedOn w:val="a0"/>
+    <w:link w:val="a4"/>
+    <w:uiPriority w:val="99"/>
+    <w:rsid w:val="008E3865"/>
+    <w:rPr>
+      <w:sz w:val="18"/>
+      <w:szCs w:val="18"/>
+    </w:rPr>
+  </w:style>
+  <w:style w:type="paragraph" w:styleId="a6">
+    <w:name w:val="footer"/>
+    <w:basedOn w:val="a"/>
+    <w:link w:val="a7"/>
+    <w:uiPriority w:val="99"/>
+    <w:unhideWhenUsed/>
+    <w:rsid w:val="008E3865"/>
+    <w:pPr>
+      <w:tabs>
+        <w:tab w:val="center" w:pos="4153"/>
+        <w:tab w:val="right" w:pos="8306"/>
+      </w:tabs>
+      <w:snapToGrid w:val="0"/>
+      <w:jc w:val="left"/>
+    </w:pPr>
+    <w:rPr>
+      <w:sz w:val="18"/>
+      <w:szCs w:val="18"/>
+    </w:rPr>
+  </w:style>
+  <w:style w:type="character" w:customStyle="1" w:styleId="a7">
+    <w:name w:val="页脚 字符"/>
+    <w:basedOn w:val="a0"/>
+    <w:link w:val="a6"/>
+    <w:uiPriority w:val="99"/>
+    <w:rsid w:val="008E3865"/>
+    <w:rPr>
+      <w:sz w:val="18"/>
+      <w:szCs w:val="18"/>
+    </w:rPr>
   </w:style>
 </w:styles>
 </file>

</xml_diff>